<commit_message>
Release 0.0.2 - Page template, finishing home page and starting on contact us page
</commit_message>
<xml_diff>
--- a/external/WEBSITE PLANNING (ADAM).docx
+++ b/external/WEBSITE PLANNING (ADAM).docx
@@ -233,19 +233,8 @@
           <w:sz w:val="24"/>
           <w:szCs w:val="24"/>
         </w:rPr>
-        <w:t>MOB</w:t>
-      </w:r>
-      <w:proofErr w:type="gramStart"/>
-      <w:r>
-        <w:rPr>
-          <w:rFonts w:ascii="Arial Narrow" w:hAnsi="Arial Narrow"/>
-          <w:b/>
-          <w:sz w:val="24"/>
-          <w:szCs w:val="24"/>
-        </w:rPr>
-        <w:t>:07841640097</w:t>
-      </w:r>
-      <w:proofErr w:type="gramEnd"/>
+        <w:t>MOB:07841640097</w:t>
+      </w:r>
     </w:p>
     <w:p>
       <w:pPr>
@@ -267,15 +256,7 @@
       </w:pPr>
       <w:r>
         <w:tab/>
-        <w:t xml:space="preserve">FULLY </w:t>
-      </w:r>
-      <w:proofErr w:type="gramStart"/>
-      <w:r>
-        <w:t>QUALIFIED  TRADESMAN</w:t>
-      </w:r>
-      <w:proofErr w:type="gramEnd"/>
-      <w:r>
-        <w:t xml:space="preserve"> FOR OVER 13 YEARS</w:t>
+        <w:t>FULLY QUALIFIED  TRADESMAN FOR OVER 13 YEARS</w:t>
       </w:r>
       <w:r>
         <w:t xml:space="preserve"> BASED IN SOUTH QUEENSFERRY</w:t>
@@ -302,15 +283,7 @@
         <w:t>PLUS 24 HOUR EMERGENCY CALL OUT FACILITY, 7 DAYS A WEEK</w:t>
       </w:r>
       <w:r>
-        <w:t xml:space="preserve">.  FULL </w:t>
-      </w:r>
-      <w:proofErr w:type="gramStart"/>
-      <w:r>
-        <w:t>PUBLIC  LIABILITY</w:t>
-      </w:r>
-      <w:proofErr w:type="gramEnd"/>
-      <w:r>
-        <w:t xml:space="preserve"> </w:t>
+        <w:t xml:space="preserve">.  FULL PUBLIC  LIABILITY </w:t>
       </w:r>
       <w:r>
         <w:t xml:space="preserve"> </w:t>
@@ -373,7 +346,10 @@
         <w:t>DRY/WET DASHINGS</w:t>
       </w:r>
       <w:r>
-        <w:t>/SMOOTH RENDERED FINISHINGS/ AND ARTIFICIAL STONE FINISHES.</w:t>
+        <w:t>/SMOOTH RENDERED FINISHINGS/ AND SAND STONE RESTORATION</w:t>
+      </w:r>
+      <w:r>
+        <w:t>.</w:t>
       </w:r>
       <w:r>
         <w:t xml:space="preserve">   I CAN USE </w:t>
@@ -381,7 +357,6 @@
       <w:r>
         <w:t>TRADITIONAL SAND&amp;</w:t>
       </w:r>
-      <w:proofErr w:type="gramStart"/>
       <w:r>
         <w:t>CEMENT</w:t>
       </w:r>
@@ -389,11 +364,7 @@
         <w:t xml:space="preserve"> </w:t>
       </w:r>
       <w:r>
-        <w:t xml:space="preserve"> OR</w:t>
-      </w:r>
-      <w:proofErr w:type="gramEnd"/>
-      <w:r>
-        <w:t xml:space="preserve"> SILICONE  RENDERS,</w:t>
+        <w:t xml:space="preserve"> OR SILICONE  RENDERS,</w:t>
       </w:r>
       <w:r>
         <w:t xml:space="preserve"> WHICH CAN GO DIRECTLY OVER THE EXISTING FINISH WITHOUT THE NOISE , DUST </w:t>
@@ -1031,7 +1002,7 @@
 </file>
 
 <file path=customXml/itemProps1.xml><?xml version="1.0" encoding="utf-8"?>
-<ds:datastoreItem xmlns:ds="http://schemas.openxmlformats.org/officeDocument/2006/customXml" ds:itemID="{80AE2C0B-8E05-48DE-B007-42E33B962F2D}">
+<ds:datastoreItem xmlns:ds="http://schemas.openxmlformats.org/officeDocument/2006/customXml" ds:itemID="{40DC7B9F-E228-47DB-84AA-0AD043E4AE84}">
   <ds:schemaRefs>
     <ds:schemaRef ds:uri="http://schemas.openxmlformats.org/officeDocument/2006/bibliography"/>
   </ds:schemaRefs>

</xml_diff>